<commit_message>
Finished work on the design documents.
</commit_message>
<xml_diff>
--- a/Contract.docx
+++ b/Contract.docx
@@ -6,7 +6,6 @@
       <w:pPr>
         <w:pStyle w:val="Heading1"/>
       </w:pPr>
-      <w:bookmarkStart w:id="0" w:name="_GoBack"/>
       <w:r>
         <w:t>Technical Games Production Pair Project Contractual Obligations</w:t>
       </w:r>
@@ -36,7 +35,75 @@
         <w:t>respect,</w:t>
       </w:r>
       <w:r>
-        <w:t xml:space="preserve"> then that individual will be warned. If an individual continues to ignore these warnings, then they will be removed from the group and all IP that they have created for the project will be transferred to </w:t>
+        <w:t xml:space="preserve"> then that individual will be </w:t>
+      </w:r>
+      <w:r>
+        <w:t xml:space="preserve">issued a warning generally consisting of </w:t>
+      </w:r>
+      <w:r>
+        <w:t xml:space="preserve">the following </w:t>
+      </w:r>
+      <w:r>
+        <w:t>stages</w:t>
+      </w:r>
+      <w:r>
+        <w:t>:</w:t>
+      </w:r>
+    </w:p>
+    <w:p>
+      <w:r>
+        <w:tab/>
+        <w:t xml:space="preserve">Stage 1 Warning – Verbal </w:t>
+      </w:r>
+      <w:r>
+        <w:t>–</w:t>
+      </w:r>
+      <w:r>
+        <w:t xml:space="preserve"> </w:t>
+      </w:r>
+      <w:r>
+        <w:t>A 10 working day review will be consistent with this method.</w:t>
+      </w:r>
+    </w:p>
+    <w:p>
+      <w:r>
+        <w:tab/>
+        <w:t>Stage 2 Warning – Written – A 20 working day review will be subject to lecturer interview.</w:t>
+      </w:r>
+    </w:p>
+    <w:p>
+      <w:r>
+        <w:tab/>
+        <w:t xml:space="preserve">Stage 3 Warning – Formal Written and Meeting – Removal from the group. </w:t>
+      </w:r>
+    </w:p>
+    <w:p>
+      <w:r>
+        <w:t xml:space="preserve">If an individual </w:t>
+      </w:r>
+      <w:r>
+        <w:t>fails to comply with stages 1 through 2 a stage 3 warning will be initialised.</w:t>
+      </w:r>
+      <w:r>
+        <w:t xml:space="preserve"> </w:t>
+      </w:r>
+      <w:r>
+        <w:t>Intellectual Property (</w:t>
+      </w:r>
+      <w:r>
+        <w:t>IP</w:t>
+      </w:r>
+      <w:r>
+        <w:t>)</w:t>
+      </w:r>
+      <w:r>
+        <w:t xml:space="preserve"> </w:t>
+      </w:r>
+      <w:r>
+        <w:t xml:space="preserve">granted to the team member will be removed with immediate effect upon a stage 3 being issued and </w:t>
+      </w:r>
+      <w:r>
+        <w:t xml:space="preserve">transferred to </w:t>
       </w:r>
       <w:r>
         <w:t>the remaining members of the project.</w:t>
@@ -82,13 +149,18 @@
         <w:t>Workload will be split evenly among all members of the project.</w:t>
       </w:r>
       <w:r>
-        <w:rPr>
-          <w:color w:val="FF0000"/>
-        </w:rPr>
+        <w:t xml:space="preserve"> Any short falls will be raised at the earliest convenience in a team meeting. Ideally </w:t>
+      </w:r>
+      <w:proofErr w:type="spellStart"/>
+      <w:r>
+        <w:t>a</w:t>
+      </w:r>
+      <w:proofErr w:type="spellEnd"/>
+      <w:r>
+        <w:t xml:space="preserve"> plan of action can be written up and achieved. Failure to comply with said action plan will see the relevant stage warning being issued.</w:t>
+      </w:r>
+      <w:r>
         <w:t xml:space="preserve"> </w:t>
-      </w:r>
-      <w:r>
-        <w:t>If a party is failing to produce their portion of the workload, they will be given an initial warning at a group meeting. Failure to heed this warning will result in removal from the project and all IP created by the removed individual for the project will be transferred evenly among the remaining members of the project.</w:t>
       </w:r>
     </w:p>
     <w:p>
@@ -156,13 +228,18 @@
         <w:t xml:space="preserve">The group will have a mandatory group meeting at 9AM every Thursday. </w:t>
       </w:r>
       <w:r>
-        <w:t xml:space="preserve">This group meeting can be reappointed to another time if all members of the group agrees upon the new time. If an individual fails to attend one of these </w:t>
-      </w:r>
-      <w:r>
-        <w:t>meetings,</w:t>
-      </w:r>
-      <w:r>
-        <w:t xml:space="preserve"> then they will be issued with a warning. However, if the individual can provide a valid reason for their absence, they may be excused without penalty. Failure to attend after such warning will result in expulsion from the group and all IP created for the project by the expelled individual will be transferred to the remaining members of the group.</w:t>
+        <w:t xml:space="preserve">This group meeting can be reappointed to another time if all members of the group agrees upon the new time. </w:t>
+      </w:r>
+      <w:r>
+        <w:t>Regular attendance to these meetings</w:t>
+      </w:r>
+      <w:r>
+        <w:t xml:space="preserve"> is</w:t>
+      </w:r>
+      <w:bookmarkStart w:id="0" w:name="_GoBack"/>
+      <w:bookmarkEnd w:id="0"/>
+      <w:r>
+        <w:t xml:space="preserve"> of great importance to the project, therefore excessive failure to attend with unreasonable response may result in a staged warning being issued. </w:t>
       </w:r>
     </w:p>
     <w:p>
@@ -180,6 +257,9 @@
     <w:p>
       <w:r>
         <w:t>As mentioned previously, any failure to comply with this contract will result with the failing individual being removed from the group and their created IP for the project being transferred to the remaining members of the project.</w:t>
+      </w:r>
+      <w:r>
+        <w:t xml:space="preserve"> All staged warnings can be identified in section 1. Professional Relationship. </w:t>
       </w:r>
     </w:p>
     <w:p>
@@ -467,29 +547,7 @@
                                   <w14:round/>
                                 </w14:textOutline>
                               </w:rPr>
-                              <w:t>Initials (</w:t>
-                            </w:r>
-                            <w:r>
-                              <w:rPr>
-                                <w:color w:val="000000" w:themeColor="text1"/>
-                                <w14:textOutline w14:w="0" w14:cap="flat" w14:cmpd="sng" w14:algn="ctr">
-                                  <w14:noFill/>
-                                  <w14:prstDash w14:val="solid"/>
-                                  <w14:round/>
-                                </w14:textOutline>
-                              </w:rPr>
-                              <w:t>Capitalised):</w:t>
-                            </w:r>
-                            <w:r>
-                              <w:rPr>
-                                <w:color w:val="000000" w:themeColor="text1"/>
-                                <w14:textOutline w14:w="0" w14:cap="flat" w14:cmpd="sng" w14:algn="ctr">
-                                  <w14:noFill/>
-                                  <w14:prstDash w14:val="solid"/>
-                                  <w14:round/>
-                                </w14:textOutline>
-                              </w:rPr>
-                              <w:t xml:space="preserve"> __________</w:t>
+                              <w:t>Initials (Capitalised): __________</w:t>
                             </w:r>
                           </w:p>
                         </w:txbxContent>
@@ -895,7 +953,6 @@
           </mc:Fallback>
         </mc:AlternateContent>
       </w:r>
-      <w:bookmarkEnd w:id="0"/>
     </w:p>
     <w:sectPr>
       <w:pgSz w:w="11906" w:h="16838"/>
@@ -1466,7 +1523,7 @@
   <inkml:trace contextRef="#ctx0" brushRef="#br0" timeOffset="2983.388">624 931,'0'0,"0"-1,0 1,-1 0,1 0,0-1,0 1,-1 0,1 0,0-1,0 1,-1 0,1 0,0 0,-1-1,1 1,0 0,-1 0,1 0,-1 0,1 0,0 0,-1 0,1 0,0 0,-1 0,1 0,0 0,-1 0,1 0,-1 0,1 0,0 0,-1 0,1 1,0-1,-1 0,1 0,0 0,0 1,-1-1,1 0,0 0,-1 1,1-1,0 0,0 1,-9 23,5 27,3 19,1-34,0 0,-3-1,-1 0,-1 1,-7 18,3-23,1-2</inkml:trace>
   <inkml:trace contextRef="#ctx0" brushRef="#br0" timeOffset="4384.032">874 910,'0'-1,"-1"0,0 1,0-1,1 0,-1 0,0 1,0-1,0 0,0 1,0-1,0 1,0-1,0 1,0 0,0 0,0-1,0 1,0 0,0 0,0 0,-1 0,1 0,0 0,0 0,0 0,0 1,0-1,-1 0,0 2,0-1,1 0,-1 1,0-1,1 1,-1 0,1-1,0 1,-1 0,1 0,0 0,0 0,-1 2,-3 9,1 1,-1 0,2 0,0 3,2-15,-3 32,1 0,1-1,3 29,0-18,-5 42,2-73,0 0,0 1,-1-1,-1 0,-1-1,0 1,0-1,-3 5,-6 6</inkml:trace>
   <inkml:trace contextRef="#ctx0" brushRef="#br0" timeOffset="5431.2">582 1241,'0'-4,"5"-7,1-5,4 0,5 2,4 5,4 2,2 4,2 1,0-3,0 0,0 0,1 1,-6 2</inkml:trace>
-  <inkml:trace contextRef="#ctx0" brushRef="#br0" timeOffset="13583.395">0 31,'1'-1,"-1"0,1 0,-1-1,1 1,-1 0,1 0,0 0,0 0,-1 0,1 0,0 0,0 1,0-1,0 0,0 0,0 1,0-1,0 0,0 1,1-1,-1 1,0 0,0-1,0 1,1 0,-1 0,0 0,1 0,41-5,-38 5,103-5,0 5,3 5,-107-5,1 0,-1 1,1 0,-1 0,0 0,1 0,-1 1,0 0,0-1,0 2,0-1,0 0,-1 1,1-1,-1 1,1 0,-1 1,0-1,0 0,0 1,-1 0,1-1,-1 1,0 0,0 0,0 1,-1-1,0 0,1 0,-1 1,-1-1,4 19,-2 0,0 0,-2 0,-1 1,-2 17,0 17,4-2,0-29,-1-1,-1 1,-1 2,1-21,0-1,-1 0,0 1,0-1,0 0,-1 0,0 0,-1 0,1-1,-1 1,-1-1,-4 6,3-6,1 1,-2-1,1 0,-1-1,0 1,0-1,0 0,-1-1,0 0,0 0,0-1,0 0,0 0,-1-1,1 0,-1-1,0 0,1 0,-1 0,-8-2,-12 1,1-1,0-1,-13-3,32 3,0 0,0 0,0-1,1 0,-1 0,1-1,-1-1,1 1,1-1,-1 0,1-1,-3-2,-7-10</inkml:trace>
+  <inkml:trace contextRef="#ctx0" brushRef="#br0" timeOffset="13583.394">0 31,'1'-1,"-1"0,1 0,-1-1,1 1,-1 0,1 0,0 0,0 0,-1 0,1 0,0 0,0 1,0-1,0 0,0 0,0 1,0-1,0 0,0 1,1-1,-1 1,0 0,0-1,0 1,1 0,-1 0,0 0,1 0,41-5,-38 5,103-5,0 5,3 5,-107-5,1 0,-1 1,1 0,-1 0,0 0,1 0,-1 1,0 0,0-1,0 2,0-1,0 0,-1 1,1-1,-1 1,1 0,-1 1,0-1,0 0,0 1,-1 0,1-1,-1 1,0 0,0 0,0 1,-1-1,0 0,1 0,-1 1,-1-1,4 19,-2 0,0 0,-2 0,-1 1,-2 17,0 17,4-2,0-29,-1-1,-1 1,-1 2,1-21,0-1,-1 0,0 1,0-1,0 0,-1 0,0 0,-1 0,1-1,-1 1,-1-1,-4 6,3-6,1 1,-2-1,1 0,-1-1,0 1,0-1,0 0,-1-1,0 0,0 0,0-1,0 0,0 0,-1-1,1 0,-1-1,0 0,1 0,-1 0,-8-2,-12 1,1-1,0-1,-13-3,32 3,0 0,0 0,0-1,1 0,-1 0,1-1,-1-1,1 1,1-1,-1 0,1-1,-3-2,-7-10</inkml:trace>
   <inkml:trace contextRef="#ctx0" brushRef="#br0" timeOffset="16497.628">1226 3,'-50'-1,"19"0,0 1,0 1,0 1,-25 7,48-8,1 1,-1 0,1 1,0 0,0 0,0 0,0 1,0 0,1 0,-1 1,1 0,1 0,-1 0,1 1,-1 0,2 0,-1 0,1 1,0-1,0 1,-1 4,1 0,1 0,0 0,1 1,0-1,1 1,0-1,1 11,7 81,-5-88,2 0,-1 0,2 0,0 0,0 0,2-1,0 0,0 0,1-1,1 0,0-1,1 1,5 4,-6-8,0-1,0 1,0-2,1 1,1-1,-1-1,1 0,0 0,0-1,1 0,-1-1,1-1,0 0,0 0,1-1,11 0,72 0,47-8,-38-13,-82 15</inkml:trace>
 </inkml:ink>
 </file>
@@ -1798,7 +1855,7 @@
 </file>
 
 <file path=customXml/itemProps1.xml><?xml version="1.0" encoding="utf-8"?>
-<ds:datastoreItem xmlns:ds="http://schemas.openxmlformats.org/officeDocument/2006/customXml" ds:itemID="{4C1726BE-7252-4402-96B9-226F13F60E84}">
+<ds:datastoreItem xmlns:ds="http://schemas.openxmlformats.org/officeDocument/2006/customXml" ds:itemID="{B20E3A6B-6F13-494F-9149-03F65B045AE5}">
   <ds:schemaRefs>
     <ds:schemaRef ds:uri="http://schemas.openxmlformats.org/officeDocument/2006/bibliography"/>
   </ds:schemaRefs>

</xml_diff>